<commit_message>
updated for canvas submission with comma operator
</commit_message>
<xml_diff>
--- a/CECS 524 Unit 1 Assignment.docx
+++ b/CECS 524 Unit 1 Assignment.docx
@@ -20,18 +20,18 @@
           <w:szCs w:val="40"/>
         </w:rPr>
         <w:drawing>
-          <wp:anchor distT="0" distB="0" distL="114300" distR="114300" simplePos="0" relativeHeight="251657216" behindDoc="1" locked="0" layoutInCell="1" allowOverlap="1" wp14:anchorId="41090EE1" wp14:editId="63D57138">
+          <wp:anchor distT="0" distB="0" distL="114300" distR="114300" simplePos="0" relativeHeight="251658240" behindDoc="1" locked="0" layoutInCell="1" allowOverlap="1" wp14:anchorId="16674C3B" wp14:editId="2FAF5DFF">
             <wp:simplePos x="0" y="0"/>
             <wp:positionH relativeFrom="column">
-              <wp:posOffset>-501651</wp:posOffset>
+              <wp:posOffset>-738188</wp:posOffset>
             </wp:positionH>
             <wp:positionV relativeFrom="paragraph">
-              <wp:posOffset>355600</wp:posOffset>
+              <wp:posOffset>304800</wp:posOffset>
             </wp:positionV>
-            <wp:extent cx="6964417" cy="3917950"/>
+            <wp:extent cx="7481887" cy="4208561"/>
             <wp:effectExtent l="0" t="0" r="0" b="0"/>
             <wp:wrapNone/>
-            <wp:docPr id="77364686" name="Picture 1"/>
+            <wp:docPr id="19260370" name="Picture 1" descr="A screenshot of a computer screen&#10;&#10;Description automatically generated"/>
             <wp:cNvGraphicFramePr>
               <a:graphicFrameLocks xmlns:a="http://schemas.openxmlformats.org/drawingml/2006/main" noChangeAspect="1"/>
             </wp:cNvGraphicFramePr>
@@ -39,10 +39,8 @@
               <a:graphicData uri="http://schemas.openxmlformats.org/drawingml/2006/picture">
                 <pic:pic xmlns:pic="http://schemas.openxmlformats.org/drawingml/2006/picture">
                   <pic:nvPicPr>
-                    <pic:cNvPr id="0" name="Picture 1"/>
-                    <pic:cNvPicPr>
-                      <a:picLocks noChangeAspect="1" noChangeArrowheads="1"/>
-                    </pic:cNvPicPr>
+                    <pic:cNvPr id="19260370" name="Picture 1" descr="A screenshot of a computer screen&#10;&#10;Description automatically generated"/>
+                    <pic:cNvPicPr/>
                   </pic:nvPicPr>
                   <pic:blipFill>
                     <a:blip r:embed="rId4" cstate="print">
@@ -52,23 +50,18 @@
                         </a:ext>
                       </a:extLst>
                     </a:blip>
-                    <a:srcRect/>
                     <a:stretch>
                       <a:fillRect/>
                     </a:stretch>
                   </pic:blipFill>
-                  <pic:spPr bwMode="auto">
+                  <pic:spPr>
                     <a:xfrm>
                       <a:off x="0" y="0"/>
-                      <a:ext cx="6969751" cy="3920951"/>
+                      <a:ext cx="7497572" cy="4217384"/>
                     </a:xfrm>
                     <a:prstGeom prst="rect">
                       <a:avLst/>
                     </a:prstGeom>
-                    <a:noFill/>
-                    <a:ln>
-                      <a:noFill/>
-                    </a:ln>
                   </pic:spPr>
                 </pic:pic>
               </a:graphicData>
@@ -172,6 +165,7 @@
         </w:rPr>
       </w:pPr>
     </w:p>
+    <w:p/>
     <w:p>
       <w:r>
         <w:t>CECS 524 Unit 1 Assignment</w:t>

</xml_diff>